<commit_message>
Added spaces to landlord address, fixed missing city, changed fonts to 12pt standards and added rough schedule of conflict
</commit_message>
<xml_diff>
--- a/taction/Letter.docx
+++ b/taction/Letter.docx
@@ -36,30 +36,14 @@
           <w:p>
             <w:pPr>
               <w:ind w:left="6992"/>
-              <w:rPr>
-                <w:sz w:val="16"/>
-                <w:szCs w:val="16"/>
-              </w:rPr>
             </w:pPr>
             <w:r>
-              <w:rPr>
-                <w:sz w:val="16"/>
-                <w:szCs w:val="16"/>
-              </w:rPr>
               <w:t>[</w:t>
             </w:r>
             <w:r>
-              <w:rPr>
-                <w:sz w:val="16"/>
-                <w:szCs w:val="16"/>
-              </w:rPr>
               <w:t>TENANTNAME</w:t>
             </w:r>
             <w:r>
-              <w:rPr>
-                <w:sz w:val="16"/>
-                <w:szCs w:val="16"/>
-              </w:rPr>
               <w:t>]</w:t>
             </w:r>
           </w:p>
@@ -67,15 +51,11 @@
             <w:pPr>
               <w:ind w:left="6992"/>
               <w:rPr>
-                <w:sz w:val="16"/>
-                <w:szCs w:val="16"/>
                 <w:highlight w:val="yellow"/>
               </w:rPr>
             </w:pPr>
             <w:r>
               <w:rPr>
-                <w:sz w:val="16"/>
-                <w:szCs w:val="16"/>
                 <w:highlight w:val="yellow"/>
               </w:rPr>
               <w:t>[ADDRESS LINE 1]</w:t>
@@ -85,15 +65,11 @@
             <w:pPr>
               <w:ind w:left="6992"/>
               <w:rPr>
-                <w:sz w:val="16"/>
-                <w:szCs w:val="16"/>
                 <w:highlight w:val="yellow"/>
               </w:rPr>
             </w:pPr>
             <w:r>
               <w:rPr>
-                <w:sz w:val="16"/>
-                <w:szCs w:val="16"/>
                 <w:highlight w:val="yellow"/>
               </w:rPr>
               <w:t>[ADDRESS LINE 2]</w:t>
@@ -103,15 +79,11 @@
             <w:pPr>
               <w:ind w:left="6992"/>
               <w:rPr>
-                <w:sz w:val="16"/>
-                <w:szCs w:val="16"/>
                 <w:highlight w:val="yellow"/>
               </w:rPr>
             </w:pPr>
             <w:r>
               <w:rPr>
-                <w:sz w:val="16"/>
-                <w:szCs w:val="16"/>
                 <w:highlight w:val="yellow"/>
               </w:rPr>
               <w:t>[COUNTY]</w:t>
@@ -123,8 +95,6 @@
             </w:pPr>
             <w:r>
               <w:rPr>
-                <w:sz w:val="16"/>
-                <w:szCs w:val="16"/>
                 <w:highlight w:val="yellow"/>
               </w:rPr>
               <w:t>[POST CODE]</w:t>
@@ -145,15 +115,11 @@
               <w:pStyle w:val="Addressee"/>
               <w:rPr>
                 <w:b/>
-                <w:sz w:val="22"/>
-                <w:szCs w:val="22"/>
               </w:rPr>
             </w:pPr>
             <w:r>
               <w:rPr>
                 <w:b/>
-                <w:sz w:val="22"/>
-                <w:szCs w:val="22"/>
               </w:rPr>
               <w:t>Private &amp; Confidential</w:t>
             </w:r>
@@ -161,16 +127,12 @@
           <w:p>
             <w:pPr>
               <w:rPr>
-                <w:sz w:val="22"/>
-                <w:szCs w:val="22"/>
                 <w:highlight w:val="yellow"/>
               </w:rPr>
             </w:pPr>
             <w:r>
               <w:rPr>
                 <w:noProof/>
-                <w:sz w:val="22"/>
-                <w:szCs w:val="22"/>
                 <w:highlight w:val="yellow"/>
               </w:rPr>
               <w:t>[Name of Landlord</w:t>
@@ -178,8 +140,6 @@
             <w:r>
               <w:rPr>
                 <w:noProof/>
-                <w:sz w:val="22"/>
-                <w:szCs w:val="22"/>
                 <w:highlight w:val="yellow"/>
               </w:rPr>
               <w:t>]</w:t>
@@ -188,16 +148,12 @@
           <w:p>
             <w:pPr>
               <w:rPr>
-                <w:sz w:val="22"/>
-                <w:szCs w:val="22"/>
                 <w:highlight w:val="yellow"/>
               </w:rPr>
             </w:pPr>
             <w:r>
               <w:rPr>
                 <w:noProof/>
-                <w:sz w:val="22"/>
-                <w:szCs w:val="22"/>
                 <w:highlight w:val="yellow"/>
               </w:rPr>
               <w:t>[ADDRESS LINE 1]</w:t>
@@ -206,16 +162,12 @@
           <w:p>
             <w:pPr>
               <w:rPr>
-                <w:sz w:val="22"/>
-                <w:szCs w:val="22"/>
                 <w:highlight w:val="yellow"/>
               </w:rPr>
             </w:pPr>
             <w:r>
               <w:rPr>
                 <w:noProof/>
-                <w:sz w:val="22"/>
-                <w:szCs w:val="22"/>
                 <w:highlight w:val="yellow"/>
               </w:rPr>
               <w:t>[ADDRESS LINE 2]</w:t>
@@ -224,16 +176,12 @@
           <w:p>
             <w:pPr>
               <w:rPr>
-                <w:sz w:val="22"/>
-                <w:szCs w:val="22"/>
                 <w:highlight w:val="yellow"/>
               </w:rPr>
             </w:pPr>
             <w:r>
               <w:rPr>
                 <w:noProof/>
-                <w:sz w:val="22"/>
-                <w:szCs w:val="22"/>
                 <w:highlight w:val="yellow"/>
               </w:rPr>
               <w:t>[ADDRESS LINE 3]</w:t>
@@ -242,16 +190,12 @@
           <w:p>
             <w:pPr>
               <w:rPr>
-                <w:sz w:val="22"/>
-                <w:szCs w:val="22"/>
                 <w:highlight w:val="yellow"/>
               </w:rPr>
             </w:pPr>
             <w:r>
               <w:rPr>
                 <w:noProof/>
-                <w:sz w:val="22"/>
-                <w:szCs w:val="22"/>
                 <w:highlight w:val="yellow"/>
               </w:rPr>
               <w:t>[ADDRESS LINE 4]</w:t>
@@ -260,16 +204,12 @@
           <w:p>
             <w:pPr>
               <w:rPr>
-                <w:sz w:val="22"/>
-                <w:szCs w:val="22"/>
                 <w:highlight w:val="yellow"/>
               </w:rPr>
             </w:pPr>
             <w:r>
               <w:rPr>
                 <w:noProof/>
-                <w:sz w:val="22"/>
-                <w:szCs w:val="22"/>
                 <w:highlight w:val="yellow"/>
               </w:rPr>
               <w:t>[COUNTY]</w:t>
@@ -279,15 +219,11 @@
             <w:pPr>
               <w:rPr>
                 <w:noProof/>
-                <w:sz w:val="22"/>
-                <w:szCs w:val="22"/>
               </w:rPr>
             </w:pPr>
             <w:r>
               <w:rPr>
                 <w:noProof/>
-                <w:sz w:val="22"/>
-                <w:szCs w:val="22"/>
                 <w:highlight w:val="yellow"/>
               </w:rPr>
               <w:t>[POST CODE]</w:t>
@@ -299,31 +235,9 @@
     <w:p>
       <w:pPr>
         <w:pStyle w:val="LetterDate"/>
-        <w:rPr>
-          <w:sz w:val="22"/>
-          <w:szCs w:val="22"/>
-        </w:rPr>
       </w:pPr>
       <w:r>
-        <w:rPr>
-          <w:sz w:val="22"/>
-          <w:szCs w:val="22"/>
-        </w:rPr>
-        <w:t>[</w:t>
-      </w:r>
-      <w:r>
-        <w:rPr>
-          <w:sz w:val="22"/>
-          <w:szCs w:val="22"/>
-        </w:rPr>
-        <w:t>INSERTDATE</w:t>
-      </w:r>
-      <w:r>
-        <w:rPr>
-          <w:sz w:val="22"/>
-          <w:szCs w:val="22"/>
-        </w:rPr>
-        <w:t>]</w:t>
+        <w:t>[INSERTDATE]</w:t>
       </w:r>
     </w:p>
     <w:p>
@@ -331,22 +245,14 @@
         <w:pStyle w:val="Salutation"/>
         <w:rPr>
           <w:noProof/>
-          <w:sz w:val="22"/>
-          <w:szCs w:val="22"/>
         </w:rPr>
       </w:pPr>
       <w:r>
-        <w:rPr>
-          <w:sz w:val="22"/>
-          <w:szCs w:val="22"/>
-        </w:rPr>
         <w:t xml:space="preserve">Dear </w:t>
       </w:r>
       <w:r>
         <w:rPr>
           <w:noProof/>
-          <w:sz w:val="22"/>
-          <w:szCs w:val="22"/>
         </w:rPr>
         <w:t>Sir / Madam</w:t>
       </w:r>
@@ -357,39 +263,29 @@
         <w:spacing w:before="240" w:after="240" w:line="240" w:lineRule="auto"/>
         <w:rPr>
           <w:b/>
-          <w:sz w:val="22"/>
-          <w:szCs w:val="22"/>
         </w:rPr>
       </w:pPr>
       <w:r>
         <w:rPr>
           <w:b/>
-          <w:sz w:val="22"/>
-          <w:szCs w:val="22"/>
         </w:rPr>
         <w:t>RE: [</w:t>
       </w:r>
       <w:r>
         <w:rPr>
           <w:b/>
-          <w:sz w:val="22"/>
-          <w:szCs w:val="22"/>
         </w:rPr>
         <w:t>TENANT</w:t>
       </w:r>
       <w:r>
         <w:rPr>
           <w:b/>
-          <w:sz w:val="22"/>
-          <w:szCs w:val="22"/>
         </w:rPr>
         <w:t>NAMEADDRESSOFPROPERTY</w:t>
       </w:r>
       <w:r>
         <w:rPr>
           <w:b/>
-          <w:sz w:val="22"/>
-          <w:szCs w:val="22"/>
         </w:rPr>
         <w:t>]</w:t>
       </w:r>
@@ -398,16 +294,8 @@
       <w:pPr>
         <w:pStyle w:val="Salutation"/>
         <w:spacing w:before="120" w:after="120" w:line="240" w:lineRule="auto"/>
-        <w:rPr>
-          <w:sz w:val="22"/>
-          <w:szCs w:val="22"/>
-        </w:rPr>
       </w:pPr>
       <w:r>
-        <w:rPr>
-          <w:sz w:val="22"/>
-          <w:szCs w:val="22"/>
-        </w:rPr>
         <w:t>I write regarding housing conditions at the above address. I am using the Pre-Action Protocol for Housing Conditions Claims - England.</w:t>
       </w:r>
     </w:p>
@@ -417,15 +305,11 @@
         <w:spacing w:before="240" w:after="240" w:line="240" w:lineRule="auto"/>
         <w:rPr>
           <w:b/>
-          <w:sz w:val="22"/>
-          <w:szCs w:val="22"/>
         </w:rPr>
       </w:pPr>
       <w:r>
         <w:rPr>
           <w:b/>
-          <w:sz w:val="22"/>
-          <w:szCs w:val="22"/>
         </w:rPr>
         <w:t>Housing Conditions</w:t>
       </w:r>
@@ -434,38 +318,20 @@
       <w:pPr>
         <w:pStyle w:val="Salutation"/>
         <w:spacing w:before="120" w:after="120" w:line="240" w:lineRule="auto"/>
-        <w:rPr>
-          <w:sz w:val="22"/>
-          <w:szCs w:val="22"/>
-        </w:rPr>
       </w:pPr>
       <w:r>
-        <w:rPr>
-          <w:sz w:val="22"/>
-          <w:szCs w:val="22"/>
-        </w:rPr>
         <w:t>The followin</w:t>
       </w:r>
       <w:r>
-        <w:rPr>
-          <w:sz w:val="22"/>
-          <w:szCs w:val="22"/>
-        </w:rPr>
         <w:t>g defects exist at the property. [</w:t>
       </w:r>
       <w:r>
         <w:rPr>
-          <w:sz w:val="22"/>
-          <w:szCs w:val="22"/>
           <w:highlight w:val="yellow"/>
         </w:rPr>
         <w:t>Insert description provided by tenant when they summarise the damage</w:t>
       </w:r>
       <w:r>
-        <w:rPr>
-          <w:sz w:val="22"/>
-          <w:szCs w:val="22"/>
-        </w:rPr>
         <w:t>.]</w:t>
       </w:r>
     </w:p>
@@ -473,23 +339,11 @@
       <w:pPr>
         <w:pStyle w:val="Salutation"/>
         <w:spacing w:before="120" w:after="120" w:line="240" w:lineRule="auto"/>
-        <w:rPr>
-          <w:sz w:val="22"/>
-          <w:szCs w:val="22"/>
-        </w:rPr>
       </w:pPr>
       <w:r>
-        <w:rPr>
-          <w:sz w:val="22"/>
-          <w:szCs w:val="22"/>
-        </w:rPr>
         <w:t>I enclose a schedule of conditions which set</w:t>
       </w:r>
       <w:r>
-        <w:rPr>
-          <w:sz w:val="22"/>
-          <w:szCs w:val="22"/>
-        </w:rPr>
         <w:t>s out the defects in each room.</w:t>
       </w:r>
     </w:p>
@@ -498,16 +352,10 @@
         <w:pStyle w:val="Salutation"/>
         <w:spacing w:before="120" w:after="120" w:line="240" w:lineRule="auto"/>
         <w:rPr>
-          <w:sz w:val="22"/>
-          <w:szCs w:val="22"/>
           <w:highlight w:val="yellow"/>
         </w:rPr>
       </w:pPr>
       <w:r>
-        <w:rPr>
-          <w:sz w:val="22"/>
-          <w:szCs w:val="22"/>
-        </w:rPr>
         <w:t xml:space="preserve">The history is as follows: </w:t>
       </w:r>
     </w:p>
@@ -516,15 +364,11 @@
         <w:pStyle w:val="Salutation"/>
         <w:spacing w:before="120" w:after="120" w:line="240" w:lineRule="auto"/>
         <w:rPr>
-          <w:sz w:val="22"/>
-          <w:szCs w:val="22"/>
           <w:highlight w:val="yellow"/>
         </w:rPr>
       </w:pPr>
       <w:r>
         <w:rPr>
-          <w:sz w:val="22"/>
-          <w:szCs w:val="22"/>
           <w:highlight w:val="yellow"/>
         </w:rPr>
         <w:t>DD/MM/YYYY – I contacted my landlord via email.]</w:t>
@@ -534,52 +378,26 @@
       <w:pPr>
         <w:pStyle w:val="Salutation"/>
         <w:spacing w:before="120" w:after="120" w:line="240" w:lineRule="auto"/>
-        <w:rPr>
-          <w:sz w:val="22"/>
-          <w:szCs w:val="22"/>
-        </w:rPr>
       </w:pPr>
       <w:r>
-        <w:rPr>
-          <w:sz w:val="22"/>
-          <w:szCs w:val="22"/>
-        </w:rPr>
         <w:t xml:space="preserve">The defects at the property are </w:t>
       </w:r>
       <w:r>
-        <w:rPr>
-          <w:sz w:val="22"/>
-          <w:szCs w:val="22"/>
-        </w:rPr>
         <w:t xml:space="preserve">having the following effects. </w:t>
       </w:r>
       <w:r>
-        <w:rPr>
-          <w:sz w:val="22"/>
-          <w:szCs w:val="22"/>
-        </w:rPr>
         <w:t xml:space="preserve"> </w:t>
       </w:r>
       <w:r>
-        <w:rPr>
-          <w:sz w:val="22"/>
-          <w:szCs w:val="22"/>
-        </w:rPr>
         <w:t>[</w:t>
       </w:r>
       <w:r>
         <w:rPr>
-          <w:sz w:val="22"/>
-          <w:szCs w:val="22"/>
           <w:highlight w:val="yellow"/>
         </w:rPr>
         <w:t>Insert description provided by tenant when they summarise the effect</w:t>
       </w:r>
       <w:r>
-        <w:rPr>
-          <w:sz w:val="22"/>
-          <w:szCs w:val="22"/>
-        </w:rPr>
         <w:t>].</w:t>
       </w:r>
     </w:p>
@@ -587,22 +405,12 @@
       <w:pPr>
         <w:pStyle w:val="Salutation"/>
         <w:spacing w:before="120" w:after="120" w:line="240" w:lineRule="auto"/>
-        <w:rPr>
-          <w:sz w:val="22"/>
-          <w:szCs w:val="22"/>
-        </w:rPr>
       </w:pPr>
       <w:r>
-        <w:rPr>
-          <w:sz w:val="22"/>
-          <w:szCs w:val="22"/>
-        </w:rPr>
         <w:t xml:space="preserve">Please arrange to inspect the property as soon as possible. Access will be available on the following dates and times: </w:t>
       </w:r>
     </w:p>
     <w:p>
-      <w:bookmarkStart w:id="0" w:name="_GoBack"/>
-      <w:bookmarkEnd w:id="0"/>
       <w:r>
         <w:t>[</w:t>
       </w:r>
@@ -624,7 +432,21 @@
         <w:rPr>
           <w:highlight w:val="yellow"/>
         </w:rPr>
-        <w:t xml:space="preserve"> 24 hour clock)</w:t>
+        <w:t xml:space="preserve"> </w:t>
+      </w:r>
+      <w:proofErr w:type="gramStart"/>
+      <w:r>
+        <w:rPr>
+          <w:highlight w:val="yellow"/>
+        </w:rPr>
+        <w:t>24 hour</w:t>
+      </w:r>
+      <w:proofErr w:type="gramEnd"/>
+      <w:r>
+        <w:rPr>
+          <w:highlight w:val="yellow"/>
+        </w:rPr>
+        <w:t xml:space="preserve"> clock)</w:t>
       </w:r>
       <w:r>
         <w:t>]</w:t>
@@ -634,16 +456,8 @@
       <w:pPr>
         <w:pStyle w:val="Salutation"/>
         <w:spacing w:before="120" w:after="120" w:line="240" w:lineRule="auto"/>
-        <w:rPr>
-          <w:sz w:val="22"/>
-          <w:szCs w:val="22"/>
-        </w:rPr>
       </w:pPr>
       <w:r>
-        <w:rPr>
-          <w:sz w:val="22"/>
-          <w:szCs w:val="22"/>
-        </w:rPr>
         <w:t>If you intend to carry out works at this stage, please set out a full schedule of intended works including anticipated start and completion dates and a timetable for the works.</w:t>
       </w:r>
     </w:p>
@@ -654,35 +468,25 @@
         <w:spacing w:before="240" w:after="240" w:line="240" w:lineRule="auto"/>
         <w:rPr>
           <w:b/>
-          <w:sz w:val="22"/>
-          <w:szCs w:val="22"/>
         </w:rPr>
       </w:pPr>
       <w:r>
         <w:rPr>
           <w:b/>
-          <w:sz w:val="22"/>
-          <w:szCs w:val="22"/>
         </w:rPr>
         <w:lastRenderedPageBreak/>
         <w:t>Disclosure</w:t>
       </w:r>
+      <w:bookmarkStart w:id="0" w:name="_GoBack"/>
+      <w:bookmarkEnd w:id="0"/>
     </w:p>
     <w:p>
       <w:pPr>
         <w:pStyle w:val="Salutation"/>
         <w:keepNext/>
         <w:spacing w:before="120" w:after="120" w:line="240" w:lineRule="auto"/>
-        <w:rPr>
-          <w:sz w:val="22"/>
-          <w:szCs w:val="22"/>
-        </w:rPr>
       </w:pPr>
       <w:r>
-        <w:rPr>
-          <w:sz w:val="22"/>
-          <w:szCs w:val="22"/>
-        </w:rPr>
         <w:t>Please also provide within 20 working days of this letter all relevant records or documents including:</w:t>
       </w:r>
     </w:p>
@@ -696,16 +500,8 @@
         </w:numPr>
         <w:spacing w:before="120" w:after="120" w:line="240" w:lineRule="auto"/>
         <w:ind w:left="709"/>
-        <w:rPr>
-          <w:sz w:val="22"/>
-          <w:szCs w:val="22"/>
-        </w:rPr>
       </w:pPr>
       <w:r>
-        <w:rPr>
-          <w:sz w:val="22"/>
-          <w:szCs w:val="22"/>
-        </w:rPr>
         <w:t>a copy of the tenancy agreement including the tenancy conditions;</w:t>
       </w:r>
     </w:p>
@@ -719,16 +515,8 @@
         </w:numPr>
         <w:spacing w:before="120" w:after="120" w:line="240" w:lineRule="auto"/>
         <w:ind w:left="709"/>
-        <w:rPr>
-          <w:sz w:val="22"/>
-          <w:szCs w:val="22"/>
-        </w:rPr>
       </w:pPr>
       <w:r>
-        <w:rPr>
-          <w:sz w:val="22"/>
-          <w:szCs w:val="22"/>
-        </w:rPr>
         <w:t>the tenancy file;</w:t>
       </w:r>
     </w:p>
@@ -742,16 +530,8 @@
         </w:numPr>
         <w:spacing w:before="120" w:after="120" w:line="240" w:lineRule="auto"/>
         <w:ind w:left="709"/>
-        <w:rPr>
-          <w:sz w:val="22"/>
-          <w:szCs w:val="22"/>
-        </w:rPr>
       </w:pPr>
       <w:r>
-        <w:rPr>
-          <w:sz w:val="22"/>
-          <w:szCs w:val="22"/>
-        </w:rPr>
         <w:t>documents relating to notice of defects given, including copies of any notes of meetings and oral discussions;</w:t>
       </w:r>
     </w:p>
@@ -765,16 +545,8 @@
         </w:numPr>
         <w:spacing w:before="120" w:after="120" w:line="240" w:lineRule="auto"/>
         <w:ind w:left="709"/>
-        <w:rPr>
-          <w:sz w:val="22"/>
-          <w:szCs w:val="22"/>
-        </w:rPr>
       </w:pPr>
       <w:r>
-        <w:rPr>
-          <w:sz w:val="22"/>
-          <w:szCs w:val="22"/>
-        </w:rPr>
         <w:t>inspection reports or documents relating to works required to the property; and</w:t>
       </w:r>
     </w:p>
@@ -788,16 +560,8 @@
         </w:numPr>
         <w:spacing w:before="120" w:after="120" w:line="240" w:lineRule="auto"/>
         <w:ind w:left="709"/>
-        <w:rPr>
-          <w:sz w:val="22"/>
-          <w:szCs w:val="22"/>
-        </w:rPr>
       </w:pPr>
       <w:r>
-        <w:rPr>
-          <w:sz w:val="22"/>
-          <w:szCs w:val="22"/>
-        </w:rPr>
         <w:t>relevant computerised records.</w:t>
       </w:r>
     </w:p>
@@ -807,15 +571,11 @@
         <w:spacing w:before="240" w:after="240" w:line="240" w:lineRule="auto"/>
         <w:rPr>
           <w:b/>
-          <w:sz w:val="22"/>
-          <w:szCs w:val="22"/>
         </w:rPr>
       </w:pPr>
       <w:r>
         <w:rPr>
           <w:b/>
-          <w:sz w:val="22"/>
-          <w:szCs w:val="22"/>
         </w:rPr>
         <w:t>Claim</w:t>
       </w:r>
@@ -824,30 +584,14 @@
       <w:pPr>
         <w:pStyle w:val="Salutation"/>
         <w:spacing w:before="120" w:after="120" w:line="240" w:lineRule="auto"/>
-        <w:rPr>
-          <w:sz w:val="22"/>
-          <w:szCs w:val="22"/>
-        </w:rPr>
       </w:pPr>
       <w:r>
-        <w:rPr>
-          <w:sz w:val="22"/>
-          <w:szCs w:val="22"/>
-        </w:rPr>
         <w:t>I take the view that you are in breach of your obligations relating to housing conditions. Please provide me with yo</w:t>
       </w:r>
       <w:r>
-        <w:rPr>
-          <w:sz w:val="22"/>
-          <w:szCs w:val="22"/>
-        </w:rPr>
         <w:t>ur proposals for compensation</w:t>
       </w:r>
       <w:r>
-        <w:rPr>
-          <w:sz w:val="22"/>
-          <w:szCs w:val="22"/>
-        </w:rPr>
         <w:t xml:space="preserve">. </w:t>
       </w:r>
     </w:p>
@@ -855,53 +599,29 @@
     <w:p>
       <w:pPr>
         <w:pStyle w:val="BodyText"/>
-        <w:rPr>
-          <w:sz w:val="22"/>
-          <w:szCs w:val="22"/>
-        </w:rPr>
       </w:pPr>
       <w:r>
-        <w:rPr>
-          <w:sz w:val="22"/>
-          <w:szCs w:val="22"/>
-        </w:rPr>
         <w:t>Yours faithfully,</w:t>
       </w:r>
     </w:p>
     <w:p>
-      <w:pPr>
-        <w:rPr>
-          <w:sz w:val="22"/>
-          <w:szCs w:val="22"/>
-        </w:rPr>
-      </w:pPr>
       <w:r>
-        <w:rPr>
-          <w:sz w:val="22"/>
-          <w:szCs w:val="22"/>
-        </w:rPr>
         <w:t>[</w:t>
       </w:r>
       <w:r>
-        <w:rPr>
-          <w:sz w:val="22"/>
-          <w:szCs w:val="22"/>
-        </w:rPr>
         <w:t>TENANTNAME</w:t>
       </w:r>
       <w:r>
-        <w:rPr>
-          <w:sz w:val="22"/>
-          <w:szCs w:val="22"/>
-        </w:rPr>
         <w:t>]</w:t>
       </w:r>
     </w:p>
     <w:sectPr>
-      <w:headerReference w:type="default" r:id="rId8"/>
-      <w:footerReference w:type="default" r:id="rId9"/>
-      <w:headerReference w:type="first" r:id="rId10"/>
-      <w:footerReference w:type="first" r:id="rId11"/>
+      <w:headerReference w:type="even" r:id="rId8"/>
+      <w:headerReference w:type="default" r:id="rId9"/>
+      <w:footerReference w:type="even" r:id="rId10"/>
+      <w:footerReference w:type="default" r:id="rId11"/>
+      <w:headerReference w:type="first" r:id="rId12"/>
+      <w:footerReference w:type="first" r:id="rId13"/>
       <w:type w:val="continuous"/>
       <w:pgSz w:w="11906" w:h="16838" w:code="9"/>
       <w:pgMar w:top="1899" w:right="1134" w:bottom="1440" w:left="1814" w:header="652" w:footer="567" w:gutter="0"/>
@@ -938,13 +658,23 @@
   <w:p>
     <w:pPr>
       <w:pStyle w:val="Footer"/>
+    </w:pPr>
+  </w:p>
+</w:ftr>
+</file>
+
+<file path=word/footer2.xml><?xml version="1.0" encoding="utf-8"?>
+<w:ftr xmlns:wpc="http://schemas.microsoft.com/office/word/2010/wordprocessingCanvas" xmlns:cx="http://schemas.microsoft.com/office/drawing/2014/chartex" xmlns:cx1="http://schemas.microsoft.com/office/drawing/2015/9/8/chartex" xmlns:cx2="http://schemas.microsoft.com/office/drawing/2015/10/21/chartex" xmlns:cx3="http://schemas.microsoft.com/office/drawing/2016/5/9/chartex" xmlns:cx4="http://schemas.microsoft.com/office/drawing/2016/5/10/chartex" xmlns:cx5="http://schemas.microsoft.com/office/drawing/2016/5/11/chartex" xmlns:cx6="http://schemas.microsoft.com/office/drawing/2016/5/12/chartex" xmlns:cx7="http://schemas.microsoft.com/office/drawing/2016/5/13/chartex" xmlns:cx8="http://schemas.microsoft.com/office/drawing/2016/5/14/chartex" xmlns:mc="http://schemas.openxmlformats.org/markup-compatibility/2006" xmlns:aink="http://schemas.microsoft.com/office/drawing/2016/ink" xmlns:am3d="http://schemas.microsoft.com/office/drawing/2017/model3d" xmlns:o="urn:schemas-microsoft-com:office:office" xmlns:r="http://schemas.openxmlformats.org/officeDocument/2006/relationships" xmlns:m="http://schemas.openxmlformats.org/officeDocument/2006/math" xmlns:v="urn:schemas-microsoft-com:vml" xmlns:wp14="http://schemas.microsoft.com/office/word/2010/wordprocessingDrawing" xmlns:wp="http://schemas.openxmlformats.org/drawingml/2006/wordprocessingDrawing" xmlns:w10="urn:schemas-microsoft-com:office:word" xmlns:w="http://schemas.openxmlformats.org/wordprocessingml/2006/main" xmlns:w14="http://schemas.microsoft.com/office/word/2010/wordml" xmlns:w15="http://schemas.microsoft.com/office/word/2012/wordml" xmlns:w16cid="http://schemas.microsoft.com/office/word/2016/wordml/cid" xmlns:w16se="http://schemas.microsoft.com/office/word/2015/wordml/symex" xmlns:wpg="http://schemas.microsoft.com/office/word/2010/wordprocessingGroup" xmlns:wpi="http://schemas.microsoft.com/office/word/2010/wordprocessingInk" xmlns:wne="http://schemas.microsoft.com/office/word/2006/wordml" xmlns:wps="http://schemas.microsoft.com/office/word/2010/wordprocessingShape" mc:Ignorable="w14 w15 w16se w16cid wp14">
+  <w:p>
+    <w:pPr>
+      <w:pStyle w:val="Footer"/>
       <w:spacing w:line="20" w:lineRule="exact"/>
     </w:pPr>
   </w:p>
 </w:ftr>
 </file>
 
-<file path=word/footer2.xml><?xml version="1.0" encoding="utf-8"?>
+<file path=word/footer3.xml><?xml version="1.0" encoding="utf-8"?>
 <w:ftr xmlns:wpc="http://schemas.microsoft.com/office/word/2010/wordprocessingCanvas" xmlns:cx="http://schemas.microsoft.com/office/drawing/2014/chartex" xmlns:cx1="http://schemas.microsoft.com/office/drawing/2015/9/8/chartex" xmlns:cx2="http://schemas.microsoft.com/office/drawing/2015/10/21/chartex" xmlns:cx3="http://schemas.microsoft.com/office/drawing/2016/5/9/chartex" xmlns:cx4="http://schemas.microsoft.com/office/drawing/2016/5/10/chartex" xmlns:cx5="http://schemas.microsoft.com/office/drawing/2016/5/11/chartex" xmlns:cx6="http://schemas.microsoft.com/office/drawing/2016/5/12/chartex" xmlns:cx7="http://schemas.microsoft.com/office/drawing/2016/5/13/chartex" xmlns:cx8="http://schemas.microsoft.com/office/drawing/2016/5/14/chartex" xmlns:mc="http://schemas.openxmlformats.org/markup-compatibility/2006" xmlns:aink="http://schemas.microsoft.com/office/drawing/2016/ink" xmlns:am3d="http://schemas.microsoft.com/office/drawing/2017/model3d" xmlns:o="urn:schemas-microsoft-com:office:office" xmlns:r="http://schemas.openxmlformats.org/officeDocument/2006/relationships" xmlns:m="http://schemas.openxmlformats.org/officeDocument/2006/math" xmlns:v="urn:schemas-microsoft-com:vml" xmlns:wp14="http://schemas.microsoft.com/office/word/2010/wordprocessingDrawing" xmlns:wp="http://schemas.openxmlformats.org/drawingml/2006/wordprocessingDrawing" xmlns:w10="urn:schemas-microsoft-com:office:word" xmlns:w="http://schemas.openxmlformats.org/wordprocessingml/2006/main" xmlns:w14="http://schemas.microsoft.com/office/word/2010/wordml" xmlns:w15="http://schemas.microsoft.com/office/word/2012/wordml" xmlns:w16cid="http://schemas.microsoft.com/office/word/2016/wordml/cid" xmlns:w16se="http://schemas.microsoft.com/office/word/2015/wordml/symex" xmlns:wpg="http://schemas.microsoft.com/office/word/2010/wordprocessingGroup" xmlns:wpi="http://schemas.microsoft.com/office/word/2010/wordprocessingInk" xmlns:wne="http://schemas.microsoft.com/office/word/2006/wordml" xmlns:wps="http://schemas.microsoft.com/office/word/2010/wordprocessingShape" mc:Ignorable="w14 w15 w16se w16cid wp14">
   <w:p>
     <w:pPr>
@@ -977,6 +707,16 @@
 </file>
 
 <file path=word/header1.xml><?xml version="1.0" encoding="utf-8"?>
+<w:hdr xmlns:wpc="http://schemas.microsoft.com/office/word/2010/wordprocessingCanvas" xmlns:cx="http://schemas.microsoft.com/office/drawing/2014/chartex" xmlns:cx1="http://schemas.microsoft.com/office/drawing/2015/9/8/chartex" xmlns:cx2="http://schemas.microsoft.com/office/drawing/2015/10/21/chartex" xmlns:cx3="http://schemas.microsoft.com/office/drawing/2016/5/9/chartex" xmlns:cx4="http://schemas.microsoft.com/office/drawing/2016/5/10/chartex" xmlns:cx5="http://schemas.microsoft.com/office/drawing/2016/5/11/chartex" xmlns:cx6="http://schemas.microsoft.com/office/drawing/2016/5/12/chartex" xmlns:cx7="http://schemas.microsoft.com/office/drawing/2016/5/13/chartex" xmlns:cx8="http://schemas.microsoft.com/office/drawing/2016/5/14/chartex" xmlns:mc="http://schemas.openxmlformats.org/markup-compatibility/2006" xmlns:aink="http://schemas.microsoft.com/office/drawing/2016/ink" xmlns:am3d="http://schemas.microsoft.com/office/drawing/2017/model3d" xmlns:o="urn:schemas-microsoft-com:office:office" xmlns:r="http://schemas.openxmlformats.org/officeDocument/2006/relationships" xmlns:m="http://schemas.openxmlformats.org/officeDocument/2006/math" xmlns:v="urn:schemas-microsoft-com:vml" xmlns:wp14="http://schemas.microsoft.com/office/word/2010/wordprocessingDrawing" xmlns:wp="http://schemas.openxmlformats.org/drawingml/2006/wordprocessingDrawing" xmlns:w10="urn:schemas-microsoft-com:office:word" xmlns:w="http://schemas.openxmlformats.org/wordprocessingml/2006/main" xmlns:w14="http://schemas.microsoft.com/office/word/2010/wordml" xmlns:w15="http://schemas.microsoft.com/office/word/2012/wordml" xmlns:w16cid="http://schemas.microsoft.com/office/word/2016/wordml/cid" xmlns:w16se="http://schemas.microsoft.com/office/word/2015/wordml/symex" xmlns:wpg="http://schemas.microsoft.com/office/word/2010/wordprocessingGroup" xmlns:wpi="http://schemas.microsoft.com/office/word/2010/wordprocessingInk" xmlns:wne="http://schemas.microsoft.com/office/word/2006/wordml" xmlns:wps="http://schemas.microsoft.com/office/word/2010/wordprocessingShape" mc:Ignorable="w14 w15 w16se w16cid wp14">
+  <w:p>
+    <w:pPr>
+      <w:pStyle w:val="Header"/>
+    </w:pPr>
+  </w:p>
+</w:hdr>
+</file>
+
+<file path=word/header2.xml><?xml version="1.0" encoding="utf-8"?>
 <w:hdr xmlns:wpc="http://schemas.microsoft.com/office/word/2010/wordprocessingCanvas" xmlns:cx="http://schemas.microsoft.com/office/drawing/2014/chartex" xmlns:cx1="http://schemas.microsoft.com/office/drawing/2015/9/8/chartex" xmlns:cx2="http://schemas.microsoft.com/office/drawing/2015/10/21/chartex" xmlns:cx3="http://schemas.microsoft.com/office/drawing/2016/5/9/chartex" xmlns:cx4="http://schemas.microsoft.com/office/drawing/2016/5/10/chartex" xmlns:cx5="http://schemas.microsoft.com/office/drawing/2016/5/11/chartex" xmlns:cx6="http://schemas.microsoft.com/office/drawing/2016/5/12/chartex" xmlns:cx7="http://schemas.microsoft.com/office/drawing/2016/5/13/chartex" xmlns:cx8="http://schemas.microsoft.com/office/drawing/2016/5/14/chartex" xmlns:mc="http://schemas.openxmlformats.org/markup-compatibility/2006" xmlns:aink="http://schemas.microsoft.com/office/drawing/2016/ink" xmlns:am3d="http://schemas.microsoft.com/office/drawing/2017/model3d" xmlns:o="urn:schemas-microsoft-com:office:office" xmlns:r="http://schemas.openxmlformats.org/officeDocument/2006/relationships" xmlns:m="http://schemas.openxmlformats.org/officeDocument/2006/math" xmlns:v="urn:schemas-microsoft-com:vml" xmlns:wp14="http://schemas.microsoft.com/office/word/2010/wordprocessingDrawing" xmlns:wp="http://schemas.openxmlformats.org/drawingml/2006/wordprocessingDrawing" xmlns:w10="urn:schemas-microsoft-com:office:word" xmlns:w="http://schemas.openxmlformats.org/wordprocessingml/2006/main" xmlns:w14="http://schemas.microsoft.com/office/word/2010/wordml" xmlns:w15="http://schemas.microsoft.com/office/word/2012/wordml" xmlns:w16cid="http://schemas.microsoft.com/office/word/2016/wordml/cid" xmlns:w16se="http://schemas.microsoft.com/office/word/2015/wordml/symex" xmlns:wpg="http://schemas.microsoft.com/office/word/2010/wordprocessingGroup" xmlns:wpi="http://schemas.microsoft.com/office/word/2010/wordprocessingInk" xmlns:wne="http://schemas.microsoft.com/office/word/2006/wordml" xmlns:wps="http://schemas.microsoft.com/office/word/2010/wordprocessingShape" mc:Ignorable="w14 w15 w16se w16cid wp14">
   <w:tbl>
     <w:tblPr>
@@ -1129,7 +869,7 @@
 </w:hdr>
 </file>
 
-<file path=word/header2.xml><?xml version="1.0" encoding="utf-8"?>
+<file path=word/header3.xml><?xml version="1.0" encoding="utf-8"?>
 <w:hdr xmlns:wpc="http://schemas.microsoft.com/office/word/2010/wordprocessingCanvas" xmlns:cx="http://schemas.microsoft.com/office/drawing/2014/chartex" xmlns:cx1="http://schemas.microsoft.com/office/drawing/2015/9/8/chartex" xmlns:cx2="http://schemas.microsoft.com/office/drawing/2015/10/21/chartex" xmlns:cx3="http://schemas.microsoft.com/office/drawing/2016/5/9/chartex" xmlns:cx4="http://schemas.microsoft.com/office/drawing/2016/5/10/chartex" xmlns:cx5="http://schemas.microsoft.com/office/drawing/2016/5/11/chartex" xmlns:cx6="http://schemas.microsoft.com/office/drawing/2016/5/12/chartex" xmlns:cx7="http://schemas.microsoft.com/office/drawing/2016/5/13/chartex" xmlns:cx8="http://schemas.microsoft.com/office/drawing/2016/5/14/chartex" xmlns:mc="http://schemas.openxmlformats.org/markup-compatibility/2006" xmlns:aink="http://schemas.microsoft.com/office/drawing/2016/ink" xmlns:am3d="http://schemas.microsoft.com/office/drawing/2017/model3d" xmlns:o="urn:schemas-microsoft-com:office:office" xmlns:r="http://schemas.openxmlformats.org/officeDocument/2006/relationships" xmlns:m="http://schemas.openxmlformats.org/officeDocument/2006/math" xmlns:v="urn:schemas-microsoft-com:vml" xmlns:wp14="http://schemas.microsoft.com/office/word/2010/wordprocessingDrawing" xmlns:wp="http://schemas.openxmlformats.org/drawingml/2006/wordprocessingDrawing" xmlns:w10="urn:schemas-microsoft-com:office:word" xmlns:w="http://schemas.openxmlformats.org/wordprocessingml/2006/main" xmlns:w14="http://schemas.microsoft.com/office/word/2010/wordml" xmlns:w15="http://schemas.microsoft.com/office/word/2012/wordml" xmlns:w16cid="http://schemas.microsoft.com/office/word/2016/wordml/cid" xmlns:w16se="http://schemas.microsoft.com/office/word/2015/wordml/symex" xmlns:wpg="http://schemas.microsoft.com/office/word/2010/wordprocessingGroup" xmlns:wpi="http://schemas.microsoft.com/office/word/2010/wordprocessingInk" xmlns:wne="http://schemas.microsoft.com/office/word/2006/wordml" xmlns:wps="http://schemas.microsoft.com/office/word/2010/wordprocessingShape" mc:Ignorable="w14 w15 w16se w16cid wp14">
   <w:p>
     <w:pPr>
@@ -19376,6 +19116,7 @@
     <w:rsidRoot w:val="00980063"/>
     <w:rsid w:val="009459AB"/>
     <w:rsid w:val="00980063"/>
+    <w:rsid w:val="00A871CB"/>
     <w:rsid w:val="00AE6F2A"/>
     <w:rsid w:val="00C36F91"/>
     <w:rsid w:val="00D01F2D"/>
@@ -20061,7 +19802,7 @@
 </file>
 
 <file path=customXml/itemProps1.xml><?xml version="1.0" encoding="utf-8"?>
-<ds:datastoreItem xmlns:ds="http://schemas.openxmlformats.org/officeDocument/2006/customXml" ds:itemID="{F5B14BF5-A5BA-49C5-BAED-4A9A258E5526}">
+<ds:datastoreItem xmlns:ds="http://schemas.openxmlformats.org/officeDocument/2006/customXml" ds:itemID="{0A2FC69C-2561-4FDC-A9C9-E51550D10ACA}">
   <ds:schemaRefs>
     <ds:schemaRef ds:uri="http://schemas.openxmlformats.org/officeDocument/2006/bibliography"/>
   </ds:schemaRefs>

</xml_diff>